<commit_message>
updates on the register instruction document.
We still need to compact all our docs into 1 document.
</commit_message>
<xml_diff>
--- a/ms01 - Instruction and Register Documentation.docx
+++ b/ms01 - Instruction and Register Documentation.docx
@@ -467,13 +467,12 @@
       <w:tblPr>
         <w:tblStyle w:val="TableGrid"/>
         <w:tblW w:w="0" w:type="auto"/>
+        <w:tblInd w:w="2515" w:type="dxa"/>
         <w:tblLook w:val="04A0" w:firstRow="1" w:lastRow="0" w:firstColumn="1" w:lastColumn="0" w:noHBand="0" w:noVBand="1"/>
       </w:tblPr>
       <w:tblGrid>
         <w:gridCol w:w="2337"/>
         <w:gridCol w:w="2337"/>
-        <w:gridCol w:w="2338"/>
-        <w:gridCol w:w="2338"/>
       </w:tblGrid>
       <w:tr>
         <w:tc>
@@ -512,42 +511,6 @@
             </w:r>
           </w:p>
         </w:tc>
-        <w:tc>
-          <w:tcPr>
-            <w:tcW w:w="2338" w:type="dxa"/>
-          </w:tcPr>
-          <w:p>
-            <w:pPr>
-              <w:rPr>
-                <w:b/>
-              </w:rPr>
-            </w:pPr>
-            <w:r>
-              <w:rPr>
-                <w:b/>
-              </w:rPr>
-              <w:t>Register</w:t>
-            </w:r>
-          </w:p>
-        </w:tc>
-        <w:tc>
-          <w:tcPr>
-            <w:tcW w:w="2338" w:type="dxa"/>
-          </w:tcPr>
-          <w:p>
-            <w:pPr>
-              <w:rPr>
-                <w:b/>
-              </w:rPr>
-            </w:pPr>
-            <w:r>
-              <w:rPr>
-                <w:b/>
-              </w:rPr>
-              <w:t>Purpose</w:t>
-            </w:r>
-          </w:p>
-        </w:tc>
       </w:tr>
       <w:tr>
         <w:tc>
@@ -569,119 +532,6 @@
               <w:t>Points to current instruction.</w:t>
             </w:r>
           </w:p>
-        </w:tc>
-        <w:tc>
-          <w:tcPr>
-            <w:tcW w:w="2338" w:type="dxa"/>
-          </w:tcPr>
-          <w:p>
-            <w:r>
-              <w:t>ALUout</w:t>
-            </w:r>
-          </w:p>
-        </w:tc>
-        <w:tc>
-          <w:tcPr>
-            <w:tcW w:w="2338" w:type="dxa"/>
-          </w:tcPr>
-          <w:p>
-            <w:r>
-              <w:t>Store output of the ALU for one cycle.</w:t>
-            </w:r>
-          </w:p>
-        </w:tc>
-      </w:tr>
-      <w:tr>
-        <w:tc>
-          <w:tcPr>
-            <w:tcW w:w="2337" w:type="dxa"/>
-          </w:tcPr>
-          <w:p>
-            <w:r>
-              <w:t>InstructionOut</w:t>
-            </w:r>
-          </w:p>
-        </w:tc>
-        <w:tc>
-          <w:tcPr>
-            <w:tcW w:w="2337" w:type="dxa"/>
-          </w:tcPr>
-          <w:p>
-            <w:r>
-              <w:t>Stores Instructions for multi-cycling</w:t>
-            </w:r>
-            <w:r>
-              <w:t>.</w:t>
-            </w:r>
-            <w:bookmarkStart w:id="0" w:name="_GoBack"/>
-            <w:bookmarkEnd w:id="0"/>
-          </w:p>
-        </w:tc>
-        <w:tc>
-          <w:tcPr>
-            <w:tcW w:w="2338" w:type="dxa"/>
-          </w:tcPr>
-          <w:p>
-            <w:r>
-              <w:t>ALUinA</w:t>
-            </w:r>
-          </w:p>
-        </w:tc>
-        <w:tc>
-          <w:tcPr>
-            <w:tcW w:w="2338" w:type="dxa"/>
-          </w:tcPr>
-          <w:p>
-            <w:r>
-              <w:t xml:space="preserve">Stores </w:t>
-            </w:r>
-            <w:r>
-              <w:t>first</w:t>
-            </w:r>
-            <w:r>
-              <w:t xml:space="preserve"> input for the ALU</w:t>
-            </w:r>
-            <w:r>
-              <w:t>.</w:t>
-            </w:r>
-          </w:p>
-        </w:tc>
-      </w:tr>
-      <w:tr>
-        <w:tc>
-          <w:tcPr>
-            <w:tcW w:w="2337" w:type="dxa"/>
-          </w:tcPr>
-          <w:p>
-            <w:r>
-              <w:t>ALUinB</w:t>
-            </w:r>
-          </w:p>
-        </w:tc>
-        <w:tc>
-          <w:tcPr>
-            <w:tcW w:w="2337" w:type="dxa"/>
-          </w:tcPr>
-          <w:p>
-            <w:r>
-              <w:t>Stores second input for the ALU</w:t>
-            </w:r>
-            <w:r>
-              <w:t>.</w:t>
-            </w:r>
-          </w:p>
-        </w:tc>
-        <w:tc>
-          <w:tcPr>
-            <w:tcW w:w="2338" w:type="dxa"/>
-          </w:tcPr>
-          <w:p/>
-        </w:tc>
-        <w:tc>
-          <w:tcPr>
-            <w:tcW w:w="2338" w:type="dxa"/>
-          </w:tcPr>
-          <w:p/>
         </w:tc>
       </w:tr>
     </w:tbl>
@@ -823,100 +673,85 @@
         <w:tblLook w:val="04A0" w:firstRow="1" w:lastRow="0" w:firstColumn="1" w:lastColumn="0" w:noHBand="0" w:noVBand="1"/>
       </w:tblPr>
       <w:tblGrid>
-        <w:gridCol w:w="1885"/>
-        <w:gridCol w:w="2520"/>
-        <w:gridCol w:w="2520"/>
-        <w:gridCol w:w="2425"/>
+        <w:gridCol w:w="1705"/>
+        <w:gridCol w:w="2070"/>
+        <w:gridCol w:w="1867"/>
+        <w:gridCol w:w="1983"/>
+        <w:gridCol w:w="1725"/>
       </w:tblGrid>
       <w:tr>
         <w:tc>
           <w:tcPr>
-            <w:tcW w:w="1885" w:type="dxa"/>
-          </w:tcPr>
-          <w:p>
-            <w:pPr>
-              <w:jc w:val="center"/>
-            </w:pPr>
-            <w:r>
-              <w:t xml:space="preserve">Op Code </w:t>
-            </w:r>
-            <w:r>
-              <w:t>[</w:t>
-            </w:r>
-            <w:r>
-              <w:t>15:12</w:t>
-            </w:r>
-            <w:r>
-              <w:t>]</w:t>
-            </w:r>
-          </w:p>
-        </w:tc>
-        <w:tc>
-          <w:tcPr>
-            <w:tcW w:w="2520" w:type="dxa"/>
-          </w:tcPr>
-          <w:p>
-            <w:pPr>
-              <w:jc w:val="center"/>
-            </w:pPr>
-            <w:r>
-              <w:t>Function code [</w:t>
-            </w:r>
-            <w:r>
-              <w:t>1</w:t>
-            </w:r>
-            <w:r>
-              <w:t>1:6</w:t>
-            </w:r>
-            <w:r>
-              <w:t>]</w:t>
-            </w:r>
-          </w:p>
-        </w:tc>
-        <w:tc>
-          <w:tcPr>
-            <w:tcW w:w="2520" w:type="dxa"/>
-          </w:tcPr>
-          <w:p>
-            <w:pPr>
-              <w:jc w:val="center"/>
-            </w:pPr>
-            <w:r>
-              <w:t xml:space="preserve">rt (register) </w:t>
-            </w:r>
-            <w:r>
-              <w:t>[5:3</w:t>
-            </w:r>
-            <w:r>
-              <w:t>]</w:t>
-            </w:r>
-          </w:p>
-        </w:tc>
-        <w:tc>
-          <w:tcPr>
-            <w:tcW w:w="2425" w:type="dxa"/>
-          </w:tcPr>
-          <w:p>
-            <w:pPr>
-              <w:jc w:val="center"/>
-            </w:pPr>
-            <w:r>
-              <w:t>rs (</w:t>
-            </w:r>
-            <w:r>
-              <w:t>register</w:t>
-            </w:r>
-            <w:r>
-              <w:t>) [2:0</w:t>
-            </w:r>
-            <w:r>
-              <w:t>]</w:t>
+            <w:tcW w:w="1705" w:type="dxa"/>
+          </w:tcPr>
+          <w:p>
+            <w:pPr>
+              <w:jc w:val="center"/>
+            </w:pPr>
+            <w:r>
+              <w:t>Op Code [15:12]</w:t>
+            </w:r>
+          </w:p>
+        </w:tc>
+        <w:tc>
+          <w:tcPr>
+            <w:tcW w:w="2070" w:type="dxa"/>
+          </w:tcPr>
+          <w:p>
+            <w:pPr>
+              <w:jc w:val="center"/>
+            </w:pPr>
+            <w:r>
+              <w:t>Function code [11:8]</w:t>
+            </w:r>
+          </w:p>
+        </w:tc>
+        <w:tc>
+          <w:tcPr>
+            <w:tcW w:w="1867" w:type="dxa"/>
+          </w:tcPr>
+          <w:p>
+            <w:pPr>
+              <w:jc w:val="center"/>
+            </w:pPr>
+            <w:r>
+              <w:t>rt (register) [7:5]</w:t>
+            </w:r>
+          </w:p>
+        </w:tc>
+        <w:tc>
+          <w:tcPr>
+            <w:tcW w:w="1983" w:type="dxa"/>
+          </w:tcPr>
+          <w:p>
+            <w:pPr>
+              <w:jc w:val="center"/>
+            </w:pPr>
+            <w:r>
+              <w:t>rs (register) [4:2]</w:t>
+            </w:r>
+          </w:p>
+        </w:tc>
+        <w:tc>
+          <w:tcPr>
+            <w:tcW w:w="1725" w:type="dxa"/>
+          </w:tcPr>
+          <w:p>
+            <w:pPr>
+              <w:jc w:val="center"/>
+            </w:pPr>
+            <w:r>
+              <w:t>Unused [1:0]</w:t>
             </w:r>
           </w:p>
         </w:tc>
       </w:tr>
     </w:tbl>
-    <w:p/>
+    <w:p>
+      <w:r>
+        <w:t>d</w:t>
+      </w:r>
+    </w:p>
     <w:p>
       <w:pPr>
         <w:rPr>
@@ -1038,7 +873,6 @@
         <w:rPr>
           <w:b/>
         </w:rPr>
-        <w:lastRenderedPageBreak/>
         <w:t>JR-Type [Jump Register]:</w:t>
       </w:r>
     </w:p>
@@ -1069,6 +903,7 @@
               <w:jc w:val="center"/>
             </w:pPr>
             <w:r>
+              <w:lastRenderedPageBreak/>
               <w:t>Op Code [15:12]</w:t>
             </w:r>
           </w:p>
@@ -1082,7 +917,10 @@
               <w:jc w:val="center"/>
             </w:pPr>
             <w:r>
-              <w:t>Func Code [11:8]</w:t>
+              <w:t>Func Code [11:8</w:t>
+            </w:r>
+            <w:r>
+              <w:t>]</w:t>
             </w:r>
           </w:p>
         </w:tc>
@@ -1996,9 +1834,6 @@
             <w:pPr>
               <w:jc w:val="center"/>
             </w:pPr>
-            <w:r>
-              <w:t>swap</w:t>
-            </w:r>
           </w:p>
         </w:tc>
         <w:tc>
@@ -2131,7 +1966,6 @@
     <w:p/>
     <w:p>
       <w:pPr>
-        <w:spacing w:after="0"/>
         <w:rPr>
           <w:b/>
           <w:u w:val="single"/>
@@ -2142,6 +1976,275 @@
           <w:b/>
           <w:u w:val="single"/>
         </w:rPr>
+        <w:t>RTL table</w:t>
+      </w:r>
+    </w:p>
+    <w:tbl>
+      <w:tblPr>
+        <w:tblStyle w:val="TableGrid"/>
+        <w:tblW w:w="0" w:type="auto"/>
+        <w:tblLook w:val="04A0" w:firstRow="1" w:lastRow="0" w:firstColumn="1" w:lastColumn="0" w:noHBand="0" w:noVBand="1"/>
+      </w:tblPr>
+      <w:tblGrid>
+        <w:gridCol w:w="2337"/>
+        <w:gridCol w:w="2337"/>
+        <w:gridCol w:w="2338"/>
+        <w:gridCol w:w="2338"/>
+      </w:tblGrid>
+      <w:tr>
+        <w:tc>
+          <w:tcPr>
+            <w:tcW w:w="2337" w:type="dxa"/>
+          </w:tcPr>
+          <w:p>
+            <w:pPr>
+              <w:rPr>
+                <w:b/>
+              </w:rPr>
+            </w:pPr>
+          </w:p>
+        </w:tc>
+        <w:tc>
+          <w:tcPr>
+            <w:tcW w:w="2337" w:type="dxa"/>
+          </w:tcPr>
+          <w:p>
+            <w:pPr>
+              <w:rPr>
+                <w:b/>
+              </w:rPr>
+            </w:pPr>
+            <w:r>
+              <w:rPr>
+                <w:b/>
+              </w:rPr>
+              <w:t>R-type (ALU)</w:t>
+            </w:r>
+          </w:p>
+        </w:tc>
+        <w:tc>
+          <w:tcPr>
+            <w:tcW w:w="2338" w:type="dxa"/>
+          </w:tcPr>
+          <w:p>
+            <w:pPr>
+              <w:rPr>
+                <w:b/>
+              </w:rPr>
+            </w:pPr>
+            <w:r>
+              <w:rPr>
+                <w:b/>
+              </w:rPr>
+              <w:t>I-type (ALU)</w:t>
+            </w:r>
+          </w:p>
+        </w:tc>
+        <w:tc>
+          <w:tcPr>
+            <w:tcW w:w="2338" w:type="dxa"/>
+          </w:tcPr>
+          <w:p>
+            <w:pPr>
+              <w:rPr>
+                <w:b/>
+              </w:rPr>
+            </w:pPr>
+          </w:p>
+        </w:tc>
+      </w:tr>
+      <w:tr>
+        <w:tc>
+          <w:tcPr>
+            <w:tcW w:w="2337" w:type="dxa"/>
+          </w:tcPr>
+          <w:p>
+            <w:pPr>
+              <w:rPr>
+                <w:b/>
+              </w:rPr>
+            </w:pPr>
+            <w:r>
+              <w:rPr>
+                <w:b/>
+              </w:rPr>
+              <w:t>Inst. Fetch</w:t>
+            </w:r>
+          </w:p>
+        </w:tc>
+        <w:tc>
+          <w:tcPr>
+            <w:tcW w:w="7013" w:type="dxa"/>
+            <w:gridSpan w:val="3"/>
+          </w:tcPr>
+          <w:p>
+            <w:r>
+              <w:t>IR = mem[PC]</w:t>
+            </w:r>
+          </w:p>
+          <w:p>
+            <w:r>
+              <w:t>PC = PC + 1</w:t>
+            </w:r>
+          </w:p>
+        </w:tc>
+      </w:tr>
+      <w:tr>
+        <w:tc>
+          <w:tcPr>
+            <w:tcW w:w="2337" w:type="dxa"/>
+          </w:tcPr>
+          <w:p>
+            <w:pPr>
+              <w:rPr>
+                <w:b/>
+              </w:rPr>
+            </w:pPr>
+            <w:r>
+              <w:rPr>
+                <w:b/>
+              </w:rPr>
+              <w:t>Inst. Decode</w:t>
+            </w:r>
+          </w:p>
+        </w:tc>
+        <w:tc>
+          <w:tcPr>
+            <w:tcW w:w="2337" w:type="dxa"/>
+          </w:tcPr>
+          <w:p>
+            <w:r>
+              <w:t>AiA = Reg[IR [7:5] ]</w:t>
+            </w:r>
+          </w:p>
+          <w:p>
+            <w:r>
+              <w:t>BiB = Reg[IR [4:2] ]</w:t>
+            </w:r>
+          </w:p>
+        </w:tc>
+        <w:tc>
+          <w:tcPr>
+            <w:tcW w:w="2338" w:type="dxa"/>
+          </w:tcPr>
+          <w:p>
+            <w:r>
+              <w:t>AiA = Reg [0]</w:t>
+            </w:r>
+          </w:p>
+          <w:p>
+            <w:r>
+              <w:t>BiB = SE [IR [11:0] ]</w:t>
+            </w:r>
+          </w:p>
+        </w:tc>
+        <w:tc>
+          <w:tcPr>
+            <w:tcW w:w="2338" w:type="dxa"/>
+          </w:tcPr>
+          <w:p/>
+        </w:tc>
+      </w:tr>
+      <w:tr>
+        <w:tc>
+          <w:tcPr>
+            <w:tcW w:w="2337" w:type="dxa"/>
+          </w:tcPr>
+          <w:p>
+            <w:pPr>
+              <w:rPr>
+                <w:b/>
+              </w:rPr>
+            </w:pPr>
+            <w:r>
+              <w:rPr>
+                <w:b/>
+              </w:rPr>
+              <w:t>Execution</w:t>
+            </w:r>
+          </w:p>
+        </w:tc>
+        <w:tc>
+          <w:tcPr>
+            <w:tcW w:w="4675" w:type="dxa"/>
+            <w:gridSpan w:val="2"/>
+          </w:tcPr>
+          <w:p>
+            <w:r>
+              <w:t>ALUout = AiA op BiB</w:t>
+            </w:r>
+          </w:p>
+        </w:tc>
+        <w:tc>
+          <w:tcPr>
+            <w:tcW w:w="2338" w:type="dxa"/>
+          </w:tcPr>
+          <w:p/>
+        </w:tc>
+      </w:tr>
+      <w:tr>
+        <w:tc>
+          <w:tcPr>
+            <w:tcW w:w="2337" w:type="dxa"/>
+          </w:tcPr>
+          <w:p>
+            <w:pPr>
+              <w:rPr>
+                <w:b/>
+              </w:rPr>
+            </w:pPr>
+            <w:r>
+              <w:rPr>
+                <w:b/>
+              </w:rPr>
+              <w:t>Mem / Reg access 1</w:t>
+            </w:r>
+          </w:p>
+        </w:tc>
+        <w:tc>
+          <w:tcPr>
+            <w:tcW w:w="4675" w:type="dxa"/>
+            <w:gridSpan w:val="2"/>
+          </w:tcPr>
+          <w:p>
+            <w:r>
+              <w:t>Reg [0] = ALUout</w:t>
+            </w:r>
+            <w:bookmarkStart w:id="0" w:name="_GoBack"/>
+            <w:bookmarkEnd w:id="0"/>
+          </w:p>
+        </w:tc>
+        <w:tc>
+          <w:tcPr>
+            <w:tcW w:w="2338" w:type="dxa"/>
+          </w:tcPr>
+          <w:p/>
+        </w:tc>
+      </w:tr>
+    </w:tbl>
+    <w:p/>
+    <w:p>
+      <w:pPr>
+        <w:spacing w:after="0"/>
+        <w:rPr>
+          <w:b/>
+          <w:u w:val="single"/>
+        </w:rPr>
+      </w:pPr>
+    </w:p>
+    <w:p>
+      <w:pPr>
+        <w:spacing w:after="0"/>
+        <w:rPr>
+          <w:b/>
+          <w:u w:val="single"/>
+        </w:rPr>
+      </w:pPr>
+      <w:r>
+        <w:rPr>
+          <w:b/>
+          <w:u w:val="single"/>
+        </w:rPr>
         <w:t>Instruction</w:t>
       </w:r>
       <w:r>
@@ -2237,6 +2340,7 @@
         <w:spacing w:after="0"/>
       </w:pPr>
       <w:r>
+        <w:lastRenderedPageBreak/>
         <w:t>signature: addi &lt;</w:t>
       </w:r>
       <w:r>
@@ -2320,7 +2424,6 @@
         <w:spacing w:after="0"/>
       </w:pPr>
       <w:r>
-        <w:lastRenderedPageBreak/>
         <w:t xml:space="preserve">Beq branches </w:t>
       </w:r>
       <w:r>
@@ -2734,6 +2837,7 @@
         <w:spacing w:after="0"/>
       </w:pPr>
       <w:r>
+        <w:lastRenderedPageBreak/>
         <w:t>signature: andi  &lt;12 bit imm.&gt;</w:t>
       </w:r>
     </w:p>
@@ -2794,7 +2898,797 @@
         <w:spacing w:after="0"/>
       </w:pPr>
       <w:r>
+        <w:t>I-type</w:t>
+      </w:r>
+    </w:p>
+    <w:p>
+      <w:pPr>
+        <w:spacing w:after="0"/>
+      </w:pPr>
+      <w:r>
+        <w:t>nori performs a logical nor operation on the value of the main register and the immediate, then stores the value in the main register.</w:t>
+      </w:r>
+    </w:p>
+    <w:p>
+      <w:pPr>
+        <w:spacing w:after="0"/>
+      </w:pPr>
+    </w:p>
+    <w:p>
+      <w:pPr>
+        <w:spacing w:after="0"/>
+      </w:pPr>
+      <w:r>
+        <w:rPr>
+          <w:b/>
+        </w:rPr>
+        <w:t xml:space="preserve">sll – shift left logical </w:t>
+      </w:r>
+      <w:r>
+        <w:t>(op = 1100</w:t>
+      </w:r>
+      <w:r>
+        <w:t>, func = xxxx</w:t>
+      </w:r>
+      <w:r>
+        <w:t>)</w:t>
+      </w:r>
+    </w:p>
+    <w:p>
+      <w:pPr>
+        <w:spacing w:after="0"/>
+      </w:pPr>
+      <w:r>
+        <w:t>IR-type</w:t>
+      </w:r>
+    </w:p>
+    <w:p>
+      <w:pPr>
+        <w:spacing w:after="0"/>
+      </w:pPr>
+      <w:r>
+        <w:t>signature: sll $r, &lt;9 bit imm.&gt;</w:t>
+      </w:r>
+    </w:p>
+    <w:p>
+      <w:pPr>
+        <w:spacing w:after="0"/>
+      </w:pPr>
+    </w:p>
+    <w:p>
+      <w:pPr>
+        <w:spacing w:after="0"/>
+      </w:pPr>
+      <w:r>
+        <w:rPr>
+          <w:b/>
+        </w:rPr>
+        <w:t>srl – shift right logical</w:t>
+      </w:r>
+      <w:r>
+        <w:t xml:space="preserve"> (op = 1101</w:t>
+      </w:r>
+      <w:r>
+        <w:t>, func = xxxx</w:t>
+      </w:r>
+      <w:r>
+        <w:t>)</w:t>
+      </w:r>
+      <w:r>
+        <w:t xml:space="preserve"> </w:t>
+      </w:r>
+    </w:p>
+    <w:p>
+      <w:pPr>
+        <w:spacing w:after="0"/>
+      </w:pPr>
+      <w:r>
+        <w:t>IR-type</w:t>
+      </w:r>
+    </w:p>
+    <w:p>
+      <w:pPr>
+        <w:spacing w:after="0"/>
+      </w:pPr>
+      <w:r>
+        <w:t>signature: srl $r, &lt;9 bit imm.&gt;</w:t>
+      </w:r>
+    </w:p>
+    <w:p>
+      <w:pPr>
+        <w:spacing w:after="0"/>
+      </w:pPr>
+    </w:p>
+    <w:p>
+      <w:pPr>
+        <w:spacing w:after="0"/>
+      </w:pPr>
+      <w:r>
+        <w:rPr>
+          <w:b/>
+        </w:rPr>
+        <w:t>sra – shift right arithmetic</w:t>
+      </w:r>
+      <w:r>
+        <w:t xml:space="preserve"> (op = 1110</w:t>
+      </w:r>
+      <w:r>
+        <w:t>, func = xxxx</w:t>
+      </w:r>
+      <w:r>
+        <w:t>)</w:t>
+      </w:r>
+      <w:r>
+        <w:t xml:space="preserve"> </w:t>
+      </w:r>
+    </w:p>
+    <w:p>
+      <w:pPr>
+        <w:spacing w:after="0"/>
+      </w:pPr>
+      <w:r>
+        <w:t>IR-type</w:t>
+      </w:r>
+    </w:p>
+    <w:p>
+      <w:pPr>
+        <w:spacing w:after="0"/>
+      </w:pPr>
+      <w:r>
+        <w:t>signature: sra $r, &lt;9 bit imm.&gt;</w:t>
+      </w:r>
+    </w:p>
+    <w:p>
+      <w:pPr>
+        <w:spacing w:after="0"/>
+      </w:pPr>
+    </w:p>
+    <w:p>
+      <w:pPr>
+        <w:spacing w:after="0"/>
+      </w:pPr>
+      <w:r>
+        <w:rPr>
+          <w:b/>
+        </w:rPr>
+        <w:t>slt</w:t>
+      </w:r>
+      <w:r>
+        <w:rPr>
+          <w:b/>
+        </w:rPr>
+        <w:t>i</w:t>
+      </w:r>
+      <w:r>
+        <w:rPr>
+          <w:b/>
+        </w:rPr>
+        <w:t xml:space="preserve"> – set less than</w:t>
+      </w:r>
+      <w:r>
+        <w:t xml:space="preserve"> (op = 1111</w:t>
+      </w:r>
+      <w:r>
+        <w:t>, func = xxxx</w:t>
+      </w:r>
+      <w:r>
+        <w:t>)</w:t>
+      </w:r>
+      <w:r>
+        <w:t xml:space="preserve"> </w:t>
+      </w:r>
+    </w:p>
+    <w:p>
+      <w:pPr>
+        <w:spacing w:after="0"/>
+      </w:pPr>
+      <w:r>
+        <w:t>signature: slt $r, &lt;9 bit imm.&gt;</w:t>
+      </w:r>
+    </w:p>
+    <w:p>
+      <w:pPr>
+        <w:spacing w:after="0"/>
+      </w:pPr>
+      <w:r>
+        <w:t>I-type</w:t>
+      </w:r>
+    </w:p>
+    <w:p>
+      <w:pPr>
+        <w:spacing w:after="0"/>
+      </w:pPr>
+      <w:r>
+        <w:t>Sets the given register r to 1 if the main register $m is less than the 9 bit immediate. Else, r is set to 0.</w:t>
+      </w:r>
+    </w:p>
+    <w:p>
+      <w:pPr>
+        <w:spacing w:after="0"/>
+      </w:pPr>
+    </w:p>
+    <w:p>
+      <w:pPr>
+        <w:spacing w:after="0"/>
+      </w:pPr>
+      <w:r>
+        <w:rPr>
+          <w:b/>
+        </w:rPr>
+        <w:t>add – add</w:t>
+      </w:r>
+      <w:r>
+        <w:t xml:space="preserve"> (op = 0000, func = 0000)</w:t>
+      </w:r>
+    </w:p>
+    <w:p>
+      <w:pPr>
+        <w:spacing w:after="0"/>
+      </w:pPr>
+      <w:r>
+        <w:t xml:space="preserve">signature: </w:t>
+      </w:r>
+      <w:r>
+        <w:t>add $r1, $r2</w:t>
+      </w:r>
+    </w:p>
+    <w:p>
+      <w:pPr>
+        <w:spacing w:after="0"/>
+      </w:pPr>
+      <w:r>
+        <w:t>R-type</w:t>
+      </w:r>
+    </w:p>
+    <w:p>
+      <w:pPr>
+        <w:spacing w:after="0"/>
+      </w:pPr>
+      <w:r>
+        <w:t>Add adds $r1 and $r2 together and stores in the main register. To accumulate, use add $m, $r1.</w:t>
+      </w:r>
+    </w:p>
+    <w:p>
+      <w:pPr>
+        <w:spacing w:after="0"/>
+      </w:pPr>
+    </w:p>
+    <w:p>
+      <w:pPr>
+        <w:spacing w:after="0"/>
+      </w:pPr>
+      <w:r>
+        <w:rPr>
+          <w:b/>
+        </w:rPr>
+        <w:t>and – and</w:t>
+      </w:r>
+      <w:r>
+        <w:t xml:space="preserve"> (op = 0000, func = 0001)</w:t>
+      </w:r>
+    </w:p>
+    <w:p>
+      <w:pPr>
+        <w:spacing w:after="0"/>
+      </w:pPr>
+      <w:r>
+        <w:t xml:space="preserve">signature: </w:t>
+      </w:r>
+      <w:r>
+        <w:t>and $r1, $r2</w:t>
+      </w:r>
+    </w:p>
+    <w:p>
+      <w:pPr>
+        <w:spacing w:after="0"/>
+      </w:pPr>
+      <w:r>
+        <w:t>R-type</w:t>
+      </w:r>
+    </w:p>
+    <w:p>
+      <w:pPr>
+        <w:spacing w:after="0"/>
+      </w:pPr>
+      <w:r>
+        <w:t>Preforms a logical and operation on two registers, then stores the result in the main register.</w:t>
+      </w:r>
+    </w:p>
+    <w:p>
+      <w:pPr>
+        <w:spacing w:after="0"/>
+      </w:pPr>
+    </w:p>
+    <w:p>
+      <w:pPr>
+        <w:spacing w:after="0"/>
+      </w:pPr>
+      <w:r>
+        <w:rPr>
+          <w:b/>
+        </w:rPr>
+        <w:t>or – or</w:t>
+      </w:r>
+      <w:r>
+        <w:t xml:space="preserve"> (op = 0000, func = 0010)</w:t>
+      </w:r>
+    </w:p>
+    <w:p>
+      <w:pPr>
+        <w:spacing w:after="0"/>
+      </w:pPr>
+      <w:r>
+        <w:t xml:space="preserve">signature: </w:t>
+      </w:r>
+      <w:r>
+        <w:t>or $r1, $r2</w:t>
+      </w:r>
+    </w:p>
+    <w:p>
+      <w:pPr>
+        <w:spacing w:after="0"/>
+      </w:pPr>
+      <w:r>
+        <w:t>R-type</w:t>
+      </w:r>
+    </w:p>
+    <w:p>
+      <w:pPr>
+        <w:spacing w:after="0"/>
+      </w:pPr>
+      <w:r>
+        <w:t>Preforms a logical or operation on two registers, then stores the result in the main register.</w:t>
+      </w:r>
+    </w:p>
+    <w:p>
+      <w:pPr>
+        <w:spacing w:after="0"/>
+      </w:pPr>
+    </w:p>
+    <w:p>
+      <w:pPr>
+        <w:spacing w:after="0"/>
+      </w:pPr>
+      <w:r>
+        <w:rPr>
+          <w:b/>
+        </w:rPr>
+        <w:t>xor – xor</w:t>
+      </w:r>
+      <w:r>
+        <w:t xml:space="preserve"> (op = 0000, func = 0011)</w:t>
+      </w:r>
+    </w:p>
+    <w:p>
+      <w:pPr>
+        <w:spacing w:after="0"/>
+      </w:pPr>
+      <w:r>
         <w:lastRenderedPageBreak/>
+        <w:t xml:space="preserve">signature: </w:t>
+      </w:r>
+      <w:r>
+        <w:t>xor $r1, $r2</w:t>
+      </w:r>
+      <w:r>
+        <w:t xml:space="preserve"> </w:t>
+      </w:r>
+    </w:p>
+    <w:p>
+      <w:pPr>
+        <w:spacing w:after="0"/>
+      </w:pPr>
+      <w:r>
+        <w:t>R-type</w:t>
+      </w:r>
+    </w:p>
+    <w:p>
+      <w:pPr>
+        <w:spacing w:after="0"/>
+      </w:pPr>
+      <w:r>
+        <w:t>Preforms a logical xor operation on two registers, then stores the result in the main register.</w:t>
+      </w:r>
+    </w:p>
+    <w:p>
+      <w:pPr>
+        <w:spacing w:after="0"/>
+      </w:pPr>
+    </w:p>
+    <w:p>
+      <w:pPr>
+        <w:spacing w:after="0"/>
+      </w:pPr>
+      <w:r>
+        <w:rPr>
+          <w:b/>
+        </w:rPr>
+        <w:t>nor – nor</w:t>
+      </w:r>
+      <w:r>
+        <w:t xml:space="preserve"> (op = 0000, func = 0100)</w:t>
+      </w:r>
+    </w:p>
+    <w:p>
+      <w:pPr>
+        <w:spacing w:after="0"/>
+      </w:pPr>
+      <w:r>
+        <w:t xml:space="preserve">signature: </w:t>
+      </w:r>
+      <w:r>
+        <w:t>nor $r1, $r2</w:t>
+      </w:r>
+      <w:r>
+        <w:t xml:space="preserve"> </w:t>
+      </w:r>
+    </w:p>
+    <w:p>
+      <w:pPr>
+        <w:spacing w:after="0"/>
+      </w:pPr>
+      <w:r>
+        <w:t>R-type</w:t>
+      </w:r>
+    </w:p>
+    <w:p>
+      <w:pPr>
+        <w:spacing w:after="0"/>
+      </w:pPr>
+      <w:r>
+        <w:t>Preforms a logical nor operation on two registers, then stores the result in the main register.</w:t>
+      </w:r>
+    </w:p>
+    <w:p>
+      <w:pPr>
+        <w:spacing w:after="0"/>
+      </w:pPr>
+    </w:p>
+    <w:p>
+      <w:pPr>
+        <w:spacing w:after="0"/>
+      </w:pPr>
+      <w:r>
+        <w:rPr>
+          <w:b/>
+        </w:rPr>
+        <w:t>swap – swap</w:t>
+      </w:r>
+      <w:r>
+        <w:t xml:space="preserve"> (op = 0000, func = 0101)</w:t>
+      </w:r>
+    </w:p>
+    <w:p>
+      <w:pPr>
+        <w:spacing w:after="0"/>
+      </w:pPr>
+      <w:r>
+        <w:t xml:space="preserve">signature: </w:t>
+      </w:r>
+      <w:r>
+        <w:t>swap $r1, $r2</w:t>
+      </w:r>
+      <w:r>
+        <w:t xml:space="preserve"> </w:t>
+      </w:r>
+    </w:p>
+    <w:p>
+      <w:pPr>
+        <w:spacing w:after="0"/>
+      </w:pPr>
+      <w:r>
+        <w:t>R-type</w:t>
+      </w:r>
+    </w:p>
+    <w:p>
+      <w:pPr>
+        <w:spacing w:after="0"/>
+      </w:pPr>
+      <w:r>
+        <w:t>Swaps the values in $r1 and $r2.</w:t>
+      </w:r>
+    </w:p>
+    <w:p>
+      <w:pPr>
+        <w:spacing w:after="0"/>
+      </w:pPr>
+    </w:p>
+    <w:p>
+      <w:pPr>
+        <w:spacing w:after="0"/>
+      </w:pPr>
+      <w:r>
+        <w:rPr>
+          <w:b/>
+        </w:rPr>
+        <w:t>copy – copy</w:t>
+      </w:r>
+      <w:r>
+        <w:t xml:space="preserve"> (op = 0000, func = 0110)</w:t>
+      </w:r>
+    </w:p>
+    <w:p>
+      <w:pPr>
+        <w:spacing w:after="0"/>
+      </w:pPr>
+      <w:r>
+        <w:t xml:space="preserve">signature: </w:t>
+      </w:r>
+      <w:r>
+        <w:t>copy $r1, $r2</w:t>
+      </w:r>
+      <w:r>
+        <w:t xml:space="preserve"> </w:t>
+      </w:r>
+    </w:p>
+    <w:p>
+      <w:pPr>
+        <w:spacing w:after="0"/>
+      </w:pPr>
+      <w:r>
+        <w:t>R-type</w:t>
+      </w:r>
+    </w:p>
+    <w:p>
+      <w:pPr>
+        <w:spacing w:after="0"/>
+      </w:pPr>
+      <w:r>
+        <w:t>W</w:t>
+      </w:r>
+      <w:r>
+        <w:t>rites the value of $r1 into register $r2.</w:t>
+      </w:r>
+    </w:p>
+    <w:p>
+      <w:pPr>
+        <w:spacing w:after="0"/>
+      </w:pPr>
+    </w:p>
+    <w:p>
+      <w:pPr>
+        <w:spacing w:after="0"/>
+      </w:pPr>
+      <w:r>
+        <w:rPr>
+          <w:b/>
+        </w:rPr>
+        <w:t>jr – j</w:t>
+      </w:r>
+      <w:r>
+        <w:rPr>
+          <w:b/>
+        </w:rPr>
+        <w:t xml:space="preserve">ump </w:t>
+      </w:r>
+      <w:r>
+        <w:rPr>
+          <w:b/>
+        </w:rPr>
+        <w:t>r</w:t>
+      </w:r>
+      <w:r>
+        <w:rPr>
+          <w:b/>
+        </w:rPr>
+        <w:t>egister</w:t>
+      </w:r>
+      <w:r>
+        <w:t xml:space="preserve"> (op = 0000, func = 0111)</w:t>
+      </w:r>
+    </w:p>
+    <w:p>
+      <w:pPr>
+        <w:spacing w:after="0"/>
+      </w:pPr>
+      <w:r>
+        <w:t xml:space="preserve">signature: </w:t>
+      </w:r>
+      <w:r>
+        <w:t>jr $r</w:t>
+      </w:r>
+      <w:r>
+        <w:t xml:space="preserve"> </w:t>
+      </w:r>
+    </w:p>
+    <w:p>
+      <w:pPr>
+        <w:spacing w:after="0"/>
+      </w:pPr>
+      <w:r>
+        <w:t>JR-type</w:t>
+      </w:r>
+    </w:p>
+    <w:p>
+      <w:pPr>
+        <w:spacing w:after="0"/>
+      </w:pPr>
+      <w:r>
+        <w:t>jumps to the address in the given register</w:t>
+      </w:r>
+      <w:r>
+        <w:t xml:space="preserve">. </w:t>
+      </w:r>
+    </w:p>
+    <w:p>
+      <w:pPr>
+        <w:spacing w:after="0"/>
+        <w:rPr>
+          <w:b/>
+        </w:rPr>
+      </w:pPr>
+    </w:p>
+    <w:p>
+      <w:pPr>
+        <w:spacing w:after="0"/>
+      </w:pPr>
+      <w:r>
+        <w:rPr>
+          <w:b/>
+        </w:rPr>
+        <w:t>move – move</w:t>
+      </w:r>
+      <w:r>
+        <w:t xml:space="preserve"> (op = 0000, func = 1000)</w:t>
+      </w:r>
+    </w:p>
+    <w:p>
+      <w:pPr>
+        <w:spacing w:after="0"/>
+      </w:pPr>
+      <w:r>
+        <w:t xml:space="preserve">signature: </w:t>
+      </w:r>
+      <w:r>
+        <w:t>move $r1, $r2</w:t>
+      </w:r>
+      <w:r>
+        <w:t xml:space="preserve"> </w:t>
+      </w:r>
+    </w:p>
+    <w:p>
+      <w:pPr>
+        <w:spacing w:after="0"/>
+      </w:pPr>
+      <w:r>
+        <w:t>R-type</w:t>
+      </w:r>
+    </w:p>
+    <w:p>
+      <w:pPr>
+        <w:spacing w:after="0"/>
+      </w:pPr>
+      <w:r>
+        <w:t>Writes the value of $r1 to $r2, then sets the value of $r1 to zero.</w:t>
+      </w:r>
+    </w:p>
+    <w:p>
+      <w:pPr>
+        <w:spacing w:after="0"/>
+      </w:pPr>
+    </w:p>
+    <w:p>
+      <w:pPr>
+        <w:spacing w:after="0"/>
+      </w:pPr>
+      <w:r>
+        <w:rPr>
+          <w:b/>
+        </w:rPr>
+        <w:t>slt</w:t>
+      </w:r>
+      <w:r>
+        <w:rPr>
+          <w:b/>
+        </w:rPr>
+        <w:t xml:space="preserve"> – set less than register</w:t>
+      </w:r>
+      <w:r>
+        <w:t xml:space="preserve"> (op = 0000, func = 1001)</w:t>
+      </w:r>
+    </w:p>
+    <w:p>
+      <w:pPr>
+        <w:spacing w:after="0"/>
+      </w:pPr>
+      <w:r>
+        <w:t xml:space="preserve">signature: </w:t>
+      </w:r>
+      <w:r>
+        <w:t>sltr $r1, $r2</w:t>
+      </w:r>
+    </w:p>
+    <w:p>
+      <w:pPr>
+        <w:spacing w:after="0"/>
+      </w:pPr>
+      <w:r>
+        <w:t>R-type</w:t>
+      </w:r>
+    </w:p>
+    <w:p>
+      <w:pPr>
+        <w:spacing w:after="0"/>
+      </w:pPr>
+      <w:r>
+        <w:t>If the main register is less than register $r1, a flag is set to 1 in register $r2. If the main register is equal to or greater than register $r1, a flag is set to 0 in register $r2.</w:t>
+      </w:r>
+    </w:p>
+    <w:p>
+      <w:pPr>
+        <w:spacing w:after="0"/>
+      </w:pPr>
+    </w:p>
+    <w:p>
+      <w:pPr>
+        <w:spacing w:after="0"/>
+      </w:pPr>
+      <w:r>
+        <w:rPr>
+          <w:b/>
+        </w:rPr>
+        <w:t>sub – subtract</w:t>
+      </w:r>
+      <w:r>
+        <w:t xml:space="preserve"> (op = 0000, func = 1010)</w:t>
+      </w:r>
+    </w:p>
+    <w:p>
+      <w:pPr>
+        <w:spacing w:after="0"/>
+      </w:pPr>
+      <w:r>
+        <w:t>signature: sub $r1, $r2</w:t>
+      </w:r>
+    </w:p>
+    <w:p>
+      <w:pPr>
+        <w:spacing w:after="0"/>
+      </w:pPr>
+      <w:r>
+        <w:t>R-type</w:t>
+      </w:r>
+    </w:p>
+    <w:p>
+      <w:pPr>
+        <w:spacing w:after="0"/>
+      </w:pPr>
+      <w:r>
+        <w:t xml:space="preserve">Does operation $m = r1 – r2. </w:t>
+      </w:r>
+    </w:p>
+    <w:p>
+      <w:pPr>
+        <w:spacing w:after="0"/>
+      </w:pPr>
+    </w:p>
+    <w:p>
+      <w:pPr>
+        <w:spacing w:after="0"/>
+      </w:pPr>
+      <w:r>
+        <w:rPr>
+          <w:b/>
+        </w:rPr>
+        <w:t xml:space="preserve">beqz – branch if zero </w:t>
+      </w:r>
+      <w:r>
+        <w:t>(op = 0000, func = 1011)</w:t>
+      </w:r>
+    </w:p>
+    <w:p>
+      <w:pPr>
+        <w:spacing w:after="0"/>
+      </w:pPr>
+      <w:r>
+        <w:t>Signature: beqz &lt;12 bit imm.&gt;</w:t>
+      </w:r>
+    </w:p>
+    <w:p>
+      <w:pPr>
+        <w:spacing w:after="0"/>
+      </w:pPr>
+      <w:r>
         <w:t>I-type</w:t>
       </w:r>
     </w:p>
@@ -2803,184 +3697,59 @@
         <w:spacing w:after="0"/>
       </w:pPr>
       <w:r>
-        <w:t>nori performs a logical nor operation on the value of the main register and the immediate, then stores the value in the main register.</w:t>
-      </w:r>
-    </w:p>
-    <w:p>
-      <w:pPr>
-        <w:spacing w:after="0"/>
-      </w:pPr>
-    </w:p>
-    <w:p>
-      <w:pPr>
-        <w:spacing w:after="0"/>
-      </w:pPr>
-      <w:r>
-        <w:rPr>
-          <w:b/>
-        </w:rPr>
-        <w:t xml:space="preserve">sll – shift left logical </w:t>
-      </w:r>
-      <w:r>
-        <w:t>(op = 1100</w:t>
-      </w:r>
-      <w:r>
-        <w:t>, func = xxxx</w:t>
-      </w:r>
-      <w:r>
-        <w:t>)</w:t>
-      </w:r>
-    </w:p>
-    <w:p>
-      <w:pPr>
-        <w:spacing w:after="0"/>
-      </w:pPr>
-      <w:r>
-        <w:t>IR-type</w:t>
-      </w:r>
-    </w:p>
-    <w:p>
-      <w:pPr>
-        <w:spacing w:after="0"/>
-      </w:pPr>
-      <w:r>
-        <w:t>signature: sll $r, &lt;9 bit imm.&gt;</w:t>
-      </w:r>
-    </w:p>
-    <w:p>
-      <w:pPr>
-        <w:spacing w:after="0"/>
-      </w:pPr>
-    </w:p>
-    <w:p>
-      <w:pPr>
-        <w:spacing w:after="0"/>
-      </w:pPr>
-      <w:r>
-        <w:rPr>
-          <w:b/>
-        </w:rPr>
-        <w:t>srl – shift right logical</w:t>
-      </w:r>
-      <w:r>
-        <w:t xml:space="preserve"> (op = 1101</w:t>
-      </w:r>
-      <w:r>
-        <w:t>, func = xxxx</w:t>
-      </w:r>
-      <w:r>
-        <w:t>)</w:t>
+        <w:lastRenderedPageBreak/>
+        <w:t>If the main register</w:t>
+      </w:r>
+      <w:r>
+        <w:t xml:space="preserve"> equals zero, branches. This branch command can branch ±2048</w:t>
       </w:r>
       <w:r>
         <w:t xml:space="preserve"> </w:t>
       </w:r>
-    </w:p>
-    <w:p>
-      <w:pPr>
-        <w:spacing w:after="0"/>
-      </w:pPr>
-      <w:r>
-        <w:t>IR-type</w:t>
-      </w:r>
-    </w:p>
-    <w:p>
-      <w:pPr>
-        <w:spacing w:after="0"/>
-      </w:pPr>
-      <w:r>
-        <w:t>signature: srl $r, &lt;9 bit imm.&gt;</w:t>
-      </w:r>
-    </w:p>
-    <w:p>
-      <w:pPr>
-        <w:spacing w:after="0"/>
-      </w:pPr>
-    </w:p>
-    <w:p>
-      <w:pPr>
-        <w:spacing w:after="0"/>
-      </w:pPr>
-      <w:r>
-        <w:rPr>
-          <w:b/>
-        </w:rPr>
-        <w:t>sra – shift right arithmetic</w:t>
-      </w:r>
-      <w:r>
-        <w:t xml:space="preserve"> (op = 1110</w:t>
-      </w:r>
-      <w:r>
-        <w:t>, func = xxxx</w:t>
-      </w:r>
-      <w:r>
-        <w:t>)</w:t>
-      </w:r>
-      <w:r>
-        <w:t xml:space="preserve"> </w:t>
-      </w:r>
-    </w:p>
-    <w:p>
-      <w:pPr>
-        <w:spacing w:after="0"/>
-      </w:pPr>
-      <w:r>
-        <w:t>IR-type</w:t>
-      </w:r>
-    </w:p>
-    <w:p>
-      <w:pPr>
-        <w:spacing w:after="0"/>
-      </w:pPr>
-      <w:r>
-        <w:t>signature: sra $r, &lt;9 bit imm.&gt;</w:t>
-      </w:r>
-    </w:p>
-    <w:p>
-      <w:pPr>
-        <w:spacing w:after="0"/>
-      </w:pPr>
-    </w:p>
-    <w:p>
-      <w:pPr>
-        <w:spacing w:after="0"/>
-      </w:pPr>
-      <w:r>
-        <w:rPr>
-          <w:b/>
-        </w:rPr>
-        <w:t>slt</w:t>
-      </w:r>
-      <w:r>
-        <w:rPr>
-          <w:b/>
-        </w:rPr>
-        <w:t>i</w:t>
-      </w:r>
-      <w:r>
-        <w:rPr>
-          <w:b/>
-        </w:rPr>
-        <w:t xml:space="preserve"> – set less than</w:t>
-      </w:r>
-      <w:r>
-        <w:t xml:space="preserve"> (op = 1111</w:t>
-      </w:r>
-      <w:r>
-        <w:t>, func = xxxx</w:t>
-      </w:r>
-      <w:r>
-        <w:t>)</w:t>
-      </w:r>
-      <w:r>
-        <w:t xml:space="preserve"> </w:t>
-      </w:r>
-    </w:p>
-    <w:p>
-      <w:pPr>
-        <w:spacing w:after="0"/>
-      </w:pPr>
-      <w:r>
-        <w:t>signature: slt $r, &lt;9 bit imm.&gt;</w:t>
+      <w:r>
+        <w:t>instructions</w:t>
+      </w:r>
+      <w:r>
+        <w:t xml:space="preserve"> from PC+1</w:t>
+      </w:r>
+    </w:p>
+    <w:p>
+      <w:pPr>
+        <w:spacing w:after="0"/>
+      </w:pPr>
+    </w:p>
+    <w:p>
+      <w:pPr>
+        <w:spacing w:after="0"/>
+      </w:pPr>
+      <w:r>
+        <w:rPr>
+          <w:b/>
+        </w:rPr>
+        <w:t>b</w:t>
+      </w:r>
+      <w:r>
+        <w:rPr>
+          <w:b/>
+        </w:rPr>
+        <w:t>nez</w:t>
+      </w:r>
+      <w:r>
+        <w:rPr>
+          <w:b/>
+        </w:rPr>
+        <w:t xml:space="preserve">– branch if zero </w:t>
+      </w:r>
+      <w:r>
+        <w:t>(op = 0000, func = 1100)</w:t>
+      </w:r>
+    </w:p>
+    <w:p>
+      <w:pPr>
+        <w:spacing w:after="0"/>
+      </w:pPr>
+      <w:r>
+        <w:t>Signature: bnez &lt;12 bit imm.&gt;</w:t>
       </w:r>
     </w:p>
     <w:p>
@@ -2996,671 +3765,6 @@
         <w:spacing w:after="0"/>
       </w:pPr>
       <w:r>
-        <w:t>Sets the given register r to 1 if the main register $m is less than the 9 bit immediate. Else, r is set to 0.</w:t>
-      </w:r>
-    </w:p>
-    <w:p>
-      <w:pPr>
-        <w:spacing w:after="0"/>
-      </w:pPr>
-    </w:p>
-    <w:p>
-      <w:pPr>
-        <w:spacing w:after="0"/>
-      </w:pPr>
-      <w:r>
-        <w:rPr>
-          <w:b/>
-        </w:rPr>
-        <w:t>add – add</w:t>
-      </w:r>
-      <w:r>
-        <w:t xml:space="preserve"> (op = 0000, func = 0000)</w:t>
-      </w:r>
-    </w:p>
-    <w:p>
-      <w:pPr>
-        <w:spacing w:after="0"/>
-      </w:pPr>
-      <w:r>
-        <w:t xml:space="preserve">signature: </w:t>
-      </w:r>
-      <w:r>
-        <w:t>add $r1, $r2</w:t>
-      </w:r>
-    </w:p>
-    <w:p>
-      <w:pPr>
-        <w:spacing w:after="0"/>
-      </w:pPr>
-      <w:r>
-        <w:t>R-type</w:t>
-      </w:r>
-    </w:p>
-    <w:p>
-      <w:pPr>
-        <w:spacing w:after="0"/>
-      </w:pPr>
-      <w:r>
-        <w:t>Add adds $r1 and $r2 together and stores in the main register. To accumulate, use add $m, $r1.</w:t>
-      </w:r>
-    </w:p>
-    <w:p>
-      <w:pPr>
-        <w:spacing w:after="0"/>
-      </w:pPr>
-    </w:p>
-    <w:p>
-      <w:pPr>
-        <w:spacing w:after="0"/>
-      </w:pPr>
-      <w:r>
-        <w:rPr>
-          <w:b/>
-        </w:rPr>
-        <w:t>and – and</w:t>
-      </w:r>
-      <w:r>
-        <w:t xml:space="preserve"> (op = 0000, func = 0001)</w:t>
-      </w:r>
-    </w:p>
-    <w:p>
-      <w:pPr>
-        <w:spacing w:after="0"/>
-      </w:pPr>
-      <w:r>
-        <w:t xml:space="preserve">signature: </w:t>
-      </w:r>
-      <w:r>
-        <w:t>and $r1, $r2</w:t>
-      </w:r>
-    </w:p>
-    <w:p>
-      <w:pPr>
-        <w:spacing w:after="0"/>
-      </w:pPr>
-      <w:r>
-        <w:t>R-type</w:t>
-      </w:r>
-    </w:p>
-    <w:p>
-      <w:pPr>
-        <w:spacing w:after="0"/>
-      </w:pPr>
-      <w:r>
-        <w:t>Preforms a logical and operation on two registers, then stores the result in the main register.</w:t>
-      </w:r>
-    </w:p>
-    <w:p>
-      <w:pPr>
-        <w:spacing w:after="0"/>
-      </w:pPr>
-    </w:p>
-    <w:p>
-      <w:pPr>
-        <w:spacing w:after="0"/>
-      </w:pPr>
-      <w:r>
-        <w:rPr>
-          <w:b/>
-        </w:rPr>
-        <w:t>or – or</w:t>
-      </w:r>
-      <w:r>
-        <w:t xml:space="preserve"> (op = 0000, func = 0010)</w:t>
-      </w:r>
-    </w:p>
-    <w:p>
-      <w:pPr>
-        <w:spacing w:after="0"/>
-      </w:pPr>
-      <w:r>
-        <w:t xml:space="preserve">signature: </w:t>
-      </w:r>
-      <w:r>
-        <w:t>or $r1, $r2</w:t>
-      </w:r>
-    </w:p>
-    <w:p>
-      <w:pPr>
-        <w:spacing w:after="0"/>
-      </w:pPr>
-      <w:r>
-        <w:t>R-type</w:t>
-      </w:r>
-    </w:p>
-    <w:p>
-      <w:pPr>
-        <w:spacing w:after="0"/>
-      </w:pPr>
-      <w:r>
-        <w:t>Preforms a logical or operation on two registers, then stores the result in the main register.</w:t>
-      </w:r>
-    </w:p>
-    <w:p>
-      <w:pPr>
-        <w:spacing w:after="0"/>
-      </w:pPr>
-    </w:p>
-    <w:p>
-      <w:pPr>
-        <w:spacing w:after="0"/>
-      </w:pPr>
-      <w:r>
-        <w:rPr>
-          <w:b/>
-        </w:rPr>
-        <w:t>xor – xor</w:t>
-      </w:r>
-      <w:r>
-        <w:t xml:space="preserve"> (op = 0000, func = 0011)</w:t>
-      </w:r>
-    </w:p>
-    <w:p>
-      <w:pPr>
-        <w:spacing w:after="0"/>
-      </w:pPr>
-      <w:r>
-        <w:t xml:space="preserve">signature: </w:t>
-      </w:r>
-      <w:r>
-        <w:t>xor $r1, $r2</w:t>
-      </w:r>
-      <w:r>
-        <w:t xml:space="preserve"> </w:t>
-      </w:r>
-    </w:p>
-    <w:p>
-      <w:pPr>
-        <w:spacing w:after="0"/>
-      </w:pPr>
-      <w:r>
-        <w:t>R-type</w:t>
-      </w:r>
-    </w:p>
-    <w:p>
-      <w:pPr>
-        <w:spacing w:after="0"/>
-      </w:pPr>
-      <w:r>
-        <w:t>Preforms a logical xor operation on two registers, then stores the result in the main register.</w:t>
-      </w:r>
-    </w:p>
-    <w:p>
-      <w:pPr>
-        <w:spacing w:after="0"/>
-      </w:pPr>
-    </w:p>
-    <w:p>
-      <w:pPr>
-        <w:spacing w:after="0"/>
-      </w:pPr>
-      <w:r>
-        <w:rPr>
-          <w:b/>
-        </w:rPr>
-        <w:t>nor – nor</w:t>
-      </w:r>
-      <w:r>
-        <w:t xml:space="preserve"> (op = 0000, func = 0100)</w:t>
-      </w:r>
-    </w:p>
-    <w:p>
-      <w:pPr>
-        <w:spacing w:after="0"/>
-      </w:pPr>
-      <w:r>
-        <w:t xml:space="preserve">signature: </w:t>
-      </w:r>
-      <w:r>
-        <w:t>nor $r1, $r2</w:t>
-      </w:r>
-      <w:r>
-        <w:t xml:space="preserve"> </w:t>
-      </w:r>
-    </w:p>
-    <w:p>
-      <w:pPr>
-        <w:spacing w:after="0"/>
-      </w:pPr>
-      <w:r>
-        <w:t>R-type</w:t>
-      </w:r>
-    </w:p>
-    <w:p>
-      <w:pPr>
-        <w:spacing w:after="0"/>
-      </w:pPr>
-      <w:r>
-        <w:lastRenderedPageBreak/>
-        <w:t>Preforms a logical nor operation on two registers, then stores the result in the main register.</w:t>
-      </w:r>
-    </w:p>
-    <w:p>
-      <w:pPr>
-        <w:spacing w:after="0"/>
-      </w:pPr>
-    </w:p>
-    <w:p>
-      <w:pPr>
-        <w:spacing w:after="0"/>
-      </w:pPr>
-      <w:r>
-        <w:rPr>
-          <w:b/>
-        </w:rPr>
-        <w:t>swap – swap</w:t>
-      </w:r>
-      <w:r>
-        <w:t xml:space="preserve"> (op = 0000, func = 0101)</w:t>
-      </w:r>
-    </w:p>
-    <w:p>
-      <w:pPr>
-        <w:spacing w:after="0"/>
-      </w:pPr>
-      <w:r>
-        <w:t xml:space="preserve">signature: </w:t>
-      </w:r>
-      <w:r>
-        <w:t>swap $r1, $r2</w:t>
-      </w:r>
-      <w:r>
-        <w:t xml:space="preserve"> </w:t>
-      </w:r>
-    </w:p>
-    <w:p>
-      <w:pPr>
-        <w:spacing w:after="0"/>
-      </w:pPr>
-      <w:r>
-        <w:t>R-type</w:t>
-      </w:r>
-    </w:p>
-    <w:p>
-      <w:pPr>
-        <w:spacing w:after="0"/>
-      </w:pPr>
-      <w:r>
-        <w:t>Swaps the values in $r1 and $r2.</w:t>
-      </w:r>
-    </w:p>
-    <w:p>
-      <w:pPr>
-        <w:spacing w:after="0"/>
-      </w:pPr>
-    </w:p>
-    <w:p>
-      <w:pPr>
-        <w:spacing w:after="0"/>
-      </w:pPr>
-      <w:r>
-        <w:rPr>
-          <w:b/>
-        </w:rPr>
-        <w:t>copy – copy</w:t>
-      </w:r>
-      <w:r>
-        <w:t xml:space="preserve"> (op = 0000, func = 0110)</w:t>
-      </w:r>
-    </w:p>
-    <w:p>
-      <w:pPr>
-        <w:spacing w:after="0"/>
-      </w:pPr>
-      <w:r>
-        <w:t xml:space="preserve">signature: </w:t>
-      </w:r>
-      <w:r>
-        <w:t>copy $r1, $r2</w:t>
-      </w:r>
-      <w:r>
-        <w:t xml:space="preserve"> </w:t>
-      </w:r>
-    </w:p>
-    <w:p>
-      <w:pPr>
-        <w:spacing w:after="0"/>
-      </w:pPr>
-      <w:r>
-        <w:t>R-type</w:t>
-      </w:r>
-    </w:p>
-    <w:p>
-      <w:pPr>
-        <w:spacing w:after="0"/>
-      </w:pPr>
-      <w:r>
-        <w:t>W</w:t>
-      </w:r>
-      <w:r>
-        <w:t>rites the value of $r1 into register $r2.</w:t>
-      </w:r>
-    </w:p>
-    <w:p>
-      <w:pPr>
-        <w:spacing w:after="0"/>
-      </w:pPr>
-    </w:p>
-    <w:p>
-      <w:pPr>
-        <w:spacing w:after="0"/>
-      </w:pPr>
-      <w:r>
-        <w:rPr>
-          <w:b/>
-        </w:rPr>
-        <w:t>jr – j</w:t>
-      </w:r>
-      <w:r>
-        <w:rPr>
-          <w:b/>
-        </w:rPr>
-        <w:t xml:space="preserve">ump </w:t>
-      </w:r>
-      <w:r>
-        <w:rPr>
-          <w:b/>
-        </w:rPr>
-        <w:t>r</w:t>
-      </w:r>
-      <w:r>
-        <w:rPr>
-          <w:b/>
-        </w:rPr>
-        <w:t>egister</w:t>
-      </w:r>
-      <w:r>
-        <w:t xml:space="preserve"> (op = 0000, func = 0111)</w:t>
-      </w:r>
-    </w:p>
-    <w:p>
-      <w:pPr>
-        <w:spacing w:after="0"/>
-      </w:pPr>
-      <w:r>
-        <w:t xml:space="preserve">signature: </w:t>
-      </w:r>
-      <w:r>
-        <w:t>jr $r</w:t>
-      </w:r>
-      <w:r>
-        <w:t xml:space="preserve"> </w:t>
-      </w:r>
-    </w:p>
-    <w:p>
-      <w:pPr>
-        <w:spacing w:after="0"/>
-      </w:pPr>
-      <w:r>
-        <w:t>JR-type</w:t>
-      </w:r>
-    </w:p>
-    <w:p>
-      <w:pPr>
-        <w:spacing w:after="0"/>
-      </w:pPr>
-      <w:r>
-        <w:t>jumps to the address in the given register</w:t>
-      </w:r>
-      <w:r>
-        <w:t xml:space="preserve">. </w:t>
-      </w:r>
-    </w:p>
-    <w:p>
-      <w:pPr>
-        <w:spacing w:after="0"/>
-        <w:rPr>
-          <w:b/>
-        </w:rPr>
-      </w:pPr>
-    </w:p>
-    <w:p>
-      <w:pPr>
-        <w:spacing w:after="0"/>
-      </w:pPr>
-      <w:r>
-        <w:rPr>
-          <w:b/>
-        </w:rPr>
-        <w:t>move – move</w:t>
-      </w:r>
-      <w:r>
-        <w:t xml:space="preserve"> (op = 0000, func = 1000)</w:t>
-      </w:r>
-    </w:p>
-    <w:p>
-      <w:pPr>
-        <w:spacing w:after="0"/>
-      </w:pPr>
-      <w:r>
-        <w:t xml:space="preserve">signature: </w:t>
-      </w:r>
-      <w:r>
-        <w:t>move $r1, $r2</w:t>
-      </w:r>
-      <w:r>
-        <w:t xml:space="preserve"> </w:t>
-      </w:r>
-    </w:p>
-    <w:p>
-      <w:pPr>
-        <w:spacing w:after="0"/>
-      </w:pPr>
-      <w:r>
-        <w:t>R-type</w:t>
-      </w:r>
-    </w:p>
-    <w:p>
-      <w:pPr>
-        <w:spacing w:after="0"/>
-      </w:pPr>
-      <w:r>
-        <w:t>Writes the value of $r1 to $r2, then sets the value of $r1 to zero.</w:t>
-      </w:r>
-    </w:p>
-    <w:p>
-      <w:pPr>
-        <w:spacing w:after="0"/>
-      </w:pPr>
-    </w:p>
-    <w:p>
-      <w:pPr>
-        <w:spacing w:after="0"/>
-      </w:pPr>
-      <w:r>
-        <w:rPr>
-          <w:b/>
-        </w:rPr>
-        <w:t>slt</w:t>
-      </w:r>
-      <w:r>
-        <w:rPr>
-          <w:b/>
-        </w:rPr>
-        <w:t xml:space="preserve"> – set less than register</w:t>
-      </w:r>
-      <w:r>
-        <w:t xml:space="preserve"> (op = 0000, func = 1001)</w:t>
-      </w:r>
-    </w:p>
-    <w:p>
-      <w:pPr>
-        <w:spacing w:after="0"/>
-      </w:pPr>
-      <w:r>
-        <w:t xml:space="preserve">signature: </w:t>
-      </w:r>
-      <w:r>
-        <w:t>sltr $r1, $r2</w:t>
-      </w:r>
-    </w:p>
-    <w:p>
-      <w:pPr>
-        <w:spacing w:after="0"/>
-      </w:pPr>
-      <w:r>
-        <w:t>R-type</w:t>
-      </w:r>
-    </w:p>
-    <w:p>
-      <w:pPr>
-        <w:spacing w:after="0"/>
-      </w:pPr>
-      <w:r>
-        <w:t>If the main register is less than register $r1, a flag is set to 1 in register $r2. If the main register is equal to or greater than register $r1, a flag is set to 0 in register $r2.</w:t>
-      </w:r>
-    </w:p>
-    <w:p>
-      <w:pPr>
-        <w:spacing w:after="0"/>
-      </w:pPr>
-    </w:p>
-    <w:p>
-      <w:pPr>
-        <w:spacing w:after="0"/>
-      </w:pPr>
-      <w:r>
-        <w:rPr>
-          <w:b/>
-        </w:rPr>
-        <w:t>sub – subtract</w:t>
-      </w:r>
-      <w:r>
-        <w:t xml:space="preserve"> (op = 0000, func = 1010)</w:t>
-      </w:r>
-    </w:p>
-    <w:p>
-      <w:pPr>
-        <w:spacing w:after="0"/>
-      </w:pPr>
-      <w:r>
-        <w:t>signature: sub $r1, $r2</w:t>
-      </w:r>
-    </w:p>
-    <w:p>
-      <w:pPr>
-        <w:spacing w:after="0"/>
-      </w:pPr>
-      <w:r>
-        <w:t>R-type</w:t>
-      </w:r>
-    </w:p>
-    <w:p>
-      <w:pPr>
-        <w:spacing w:after="0"/>
-      </w:pPr>
-      <w:r>
-        <w:t xml:space="preserve">Does operation $m = r1 – r2. </w:t>
-      </w:r>
-    </w:p>
-    <w:p>
-      <w:pPr>
-        <w:spacing w:after="0"/>
-      </w:pPr>
-    </w:p>
-    <w:p>
-      <w:pPr>
-        <w:spacing w:after="0"/>
-      </w:pPr>
-      <w:r>
-        <w:rPr>
-          <w:b/>
-        </w:rPr>
-        <w:t xml:space="preserve">beqz – branch if zero </w:t>
-      </w:r>
-      <w:r>
-        <w:t>(op = 0000, func = 1011)</w:t>
-      </w:r>
-    </w:p>
-    <w:p>
-      <w:pPr>
-        <w:spacing w:after="0"/>
-      </w:pPr>
-      <w:r>
-        <w:t>Signature: beqz &lt;12 bit imm.&gt;</w:t>
-      </w:r>
-    </w:p>
-    <w:p>
-      <w:pPr>
-        <w:spacing w:after="0"/>
-      </w:pPr>
-      <w:r>
-        <w:t>I-type</w:t>
-      </w:r>
-    </w:p>
-    <w:p>
-      <w:pPr>
-        <w:spacing w:after="0"/>
-      </w:pPr>
-      <w:r>
-        <w:t>If the main register</w:t>
-      </w:r>
-      <w:r>
-        <w:t xml:space="preserve"> equals zero, branches. This branch command can branch ±2048</w:t>
-      </w:r>
-      <w:r>
-        <w:t xml:space="preserve"> </w:t>
-      </w:r>
-      <w:r>
-        <w:t>instructions</w:t>
-      </w:r>
-      <w:r>
-        <w:t xml:space="preserve"> from PC+1</w:t>
-      </w:r>
-    </w:p>
-    <w:p>
-      <w:pPr>
-        <w:spacing w:after="0"/>
-      </w:pPr>
-    </w:p>
-    <w:p>
-      <w:pPr>
-        <w:spacing w:after="0"/>
-      </w:pPr>
-      <w:r>
-        <w:rPr>
-          <w:b/>
-        </w:rPr>
-        <w:t>b</w:t>
-      </w:r>
-      <w:r>
-        <w:rPr>
-          <w:b/>
-        </w:rPr>
-        <w:t>nez</w:t>
-      </w:r>
-      <w:r>
-        <w:rPr>
-          <w:b/>
-        </w:rPr>
-        <w:t xml:space="preserve">– branch if zero </w:t>
-      </w:r>
-      <w:r>
-        <w:t>(op = 0000, func = 1100)</w:t>
-      </w:r>
-    </w:p>
-    <w:p>
-      <w:pPr>
-        <w:spacing w:after="0"/>
-      </w:pPr>
-      <w:r>
-        <w:t>Signature: bnez &lt;12 bit imm.&gt;</w:t>
-      </w:r>
-    </w:p>
-    <w:p>
-      <w:pPr>
-        <w:spacing w:after="0"/>
-      </w:pPr>
-      <w:r>
-        <w:t>I-type</w:t>
-      </w:r>
-    </w:p>
-    <w:p>
-      <w:pPr>
-        <w:spacing w:after="0"/>
-      </w:pPr>
-      <w:r>
         <w:t xml:space="preserve">If the main register </w:t>
       </w:r>
       <w:r>
@@ -3682,7 +3786,6 @@
           <w:b/>
           <w:u w:val="single"/>
         </w:rPr>
-        <w:lastRenderedPageBreak/>
         <w:br w:type="page"/>
       </w:r>
     </w:p>
@@ -3732,11 +3835,6 @@
       <w:r>
         <w:t>Jump and link jumps to an immediate after backing up the return address and setting a new return address in $ra.</w:t>
       </w:r>
-    </w:p>
-    <w:p>
-      <w:pPr>
-        <w:spacing w:after="0"/>
-      </w:pPr>
     </w:p>
     <w:p>
       <w:pPr>
@@ -3959,7 +4057,62 @@
     <w:p>
       <w:pPr>
         <w:spacing w:after="0"/>
-      </w:pPr>
+        <w:rPr>
+          <w:b/>
+        </w:rPr>
+      </w:pPr>
+      <w:r>
+        <w:rPr>
+          <w:b/>
+        </w:rPr>
+        <w:t>Swap – swap registers</w:t>
+      </w:r>
+    </w:p>
+    <w:p>
+      <w:pPr>
+        <w:spacing w:after="0"/>
+      </w:pPr>
+      <w:r>
+        <w:t>Swaps the values between registers</w:t>
+      </w:r>
+    </w:p>
+    <w:p>
+      <w:pPr>
+        <w:spacing w:after="0"/>
+      </w:pPr>
+      <w:r>
+        <w:rPr>
+          <w:b/>
+        </w:rPr>
+        <w:t>Instructions</w:t>
+      </w:r>
+      <w:r>
+        <w:t>:</w:t>
+      </w:r>
+    </w:p>
+    <w:p>
+      <w:pPr>
+        <w:spacing w:after="0"/>
+      </w:pPr>
+      <w:r>
+        <w:t>Copy $m, $at</w:t>
+      </w:r>
+    </w:p>
+    <w:p>
+      <w:pPr>
+        <w:spacing w:after="0"/>
+      </w:pPr>
+      <w:r>
+        <w:t>Copy $m, $R</w:t>
+      </w:r>
+    </w:p>
+    <w:p>
+      <w:pPr>
+        <w:spacing w:after="0"/>
+      </w:pPr>
+      <w:r>
+        <w:t>Copy $at, $m</w:t>
+      </w:r>
       <w:r>
         <w:br/>
       </w:r>

</xml_diff>

<commit_message>
appended some component stuff to the design document
</commit_message>
<xml_diff>
--- a/ms01 - Instruction and Register Documentation.docx
+++ b/ms01 - Instruction and Register Documentation.docx
@@ -2210,8 +2210,6 @@
             <w:r>
               <w:t>Reg [0] = ALUout</w:t>
             </w:r>
-            <w:bookmarkStart w:id="0" w:name="_GoBack"/>
-            <w:bookmarkEnd w:id="0"/>
           </w:p>
         </w:tc>
         <w:tc>
@@ -4113,8 +4111,284 @@
       <w:r>
         <w:t>Copy $at, $m</w:t>
       </w:r>
-      <w:r>
-        <w:br/>
+    </w:p>
+    <w:p>
+      <w:pPr>
+        <w:spacing w:after="0"/>
+      </w:pPr>
+    </w:p>
+    <w:p>
+      <w:pPr>
+        <w:spacing w:after="0"/>
+      </w:pPr>
+    </w:p>
+    <w:p>
+      <w:pPr>
+        <w:spacing w:after="0"/>
+      </w:pPr>
+    </w:p>
+    <w:p>
+      <w:pPr>
+        <w:spacing w:after="0"/>
+      </w:pPr>
+    </w:p>
+    <w:p>
+      <w:pPr>
+        <w:spacing w:after="0"/>
+      </w:pPr>
+    </w:p>
+    <w:p>
+      <w:pPr>
+        <w:spacing w:after="0"/>
+      </w:pPr>
+    </w:p>
+    <w:p>
+      <w:pPr>
+        <w:spacing w:after="0"/>
+      </w:pPr>
+    </w:p>
+    <w:p>
+      <w:pPr>
+        <w:spacing w:after="0"/>
+      </w:pPr>
+    </w:p>
+    <w:p>
+      <w:pPr>
+        <w:spacing w:after="0"/>
+      </w:pPr>
+    </w:p>
+    <w:p>
+      <w:pPr>
+        <w:spacing w:after="0"/>
+      </w:pPr>
+    </w:p>
+    <w:p>
+      <w:pPr>
+        <w:spacing w:after="0"/>
+      </w:pPr>
+    </w:p>
+    <w:p>
+      <w:pPr>
+        <w:spacing w:after="0"/>
+      </w:pPr>
+    </w:p>
+    <w:p>
+      <w:pPr>
+        <w:spacing w:after="0"/>
+      </w:pPr>
+    </w:p>
+    <w:p>
+      <w:pPr>
+        <w:spacing w:after="0"/>
+      </w:pPr>
+    </w:p>
+    <w:p>
+      <w:pPr>
+        <w:spacing w:after="0"/>
+      </w:pPr>
+    </w:p>
+    <w:p>
+      <w:pPr>
+        <w:spacing w:after="0"/>
+      </w:pPr>
+    </w:p>
+    <w:p>
+      <w:pPr>
+        <w:spacing w:after="0"/>
+      </w:pPr>
+    </w:p>
+    <w:p>
+      <w:pPr>
+        <w:spacing w:after="0"/>
+      </w:pPr>
+    </w:p>
+    <w:p>
+      <w:pPr>
+        <w:spacing w:after="0"/>
+      </w:pPr>
+    </w:p>
+    <w:p>
+      <w:pPr>
+        <w:spacing w:after="0"/>
+      </w:pPr>
+    </w:p>
+    <w:p>
+      <w:pPr>
+        <w:spacing w:after="0"/>
+      </w:pPr>
+    </w:p>
+    <w:p>
+      <w:pPr>
+        <w:spacing w:after="0"/>
+      </w:pPr>
+    </w:p>
+    <w:p>
+      <w:pPr>
+        <w:spacing w:after="0"/>
+      </w:pPr>
+    </w:p>
+    <w:p>
+      <w:pPr>
+        <w:spacing w:after="0"/>
+        <w:rPr>
+          <w:b/>
+        </w:rPr>
+      </w:pPr>
+    </w:p>
+    <w:p>
+      <w:pPr>
+        <w:spacing w:after="0" w:line="480" w:lineRule="auto"/>
+        <w:contextualSpacing/>
+        <w:rPr>
+          <w:b/>
+        </w:rPr>
+      </w:pPr>
+      <w:r>
+        <w:rPr>
+          <w:b/>
+        </w:rPr>
+        <w:lastRenderedPageBreak/>
+        <w:t>Datapath Components:</w:t>
+      </w:r>
+    </w:p>
+    <w:p>
+      <w:pPr>
+        <w:spacing w:after="0" w:line="480" w:lineRule="auto"/>
+        <w:contextualSpacing/>
+      </w:pPr>
+      <w:r>
+        <w:rPr>
+          <w:b/>
+        </w:rPr>
+        <w:t>PC</w:t>
+      </w:r>
+      <w:r>
+        <w:rPr>
+          <w:b/>
+        </w:rPr>
+        <w:t>:</w:t>
+      </w:r>
+      <w:r>
+        <w:t xml:space="preserve"> </w:t>
+      </w:r>
+      <w:r>
+        <w:t>PC</w:t>
+      </w:r>
+      <w:r>
+        <w:t xml:space="preserve"> is the pointer counter register. It outputs the current instruction address, then stores the next instruction address.</w:t>
+      </w:r>
+    </w:p>
+    <w:p>
+      <w:pPr>
+        <w:spacing w:after="0" w:line="480" w:lineRule="auto"/>
+        <w:contextualSpacing/>
+      </w:pPr>
+      <w:r>
+        <w:rPr>
+          <w:b/>
+        </w:rPr>
+        <w:t>Adder</w:t>
+      </w:r>
+      <w:r>
+        <w:t xml:space="preserve">: There is a single adder which takes in the current instruction address and adds 1 to it. </w:t>
+      </w:r>
+    </w:p>
+    <w:p>
+      <w:pPr>
+        <w:spacing w:after="0" w:line="480" w:lineRule="auto"/>
+        <w:contextualSpacing/>
+      </w:pPr>
+      <w:r>
+        <w:rPr>
+          <w:b/>
+        </w:rPr>
+        <w:t>Instruction Memory:</w:t>
+      </w:r>
+      <w:r>
+        <w:t xml:space="preserve"> Instruction memory is a block of memory which contains the instructions in the program. It takes in the current instruction address and outputs the instruction.</w:t>
+      </w:r>
+    </w:p>
+    <w:p>
+      <w:pPr>
+        <w:spacing w:after="0" w:line="480" w:lineRule="auto"/>
+        <w:contextualSpacing/>
+      </w:pPr>
+      <w:r>
+        <w:rPr>
+          <w:b/>
+        </w:rPr>
+        <w:t>IR:</w:t>
+      </w:r>
+      <w:r>
+        <w:t xml:space="preserve"> IR is the instruction register. It takes the instruction output from the Instruction Memory, holds it through the rest of the cycle, and then on the next cycle outputs the instruction that is was fed in. </w:t>
+      </w:r>
+    </w:p>
+    <w:p>
+      <w:pPr>
+        <w:spacing w:after="0" w:line="480" w:lineRule="auto"/>
+        <w:contextualSpacing/>
+      </w:pPr>
+      <w:r>
+        <w:rPr>
+          <w:b/>
+        </w:rPr>
+        <w:t>Register File:</w:t>
+      </w:r>
+      <w:r>
+        <w:t xml:space="preserve"> The bits from the instruction are split up and sent to the appropriate areas of the Register File. The Register File takes in the addresses of the relevant registers from the instruction and outputs the contents of those registers. It also takes in either the resulting value from an operation or an immediate value. The result of all computations are stored in main, so there is</w:t>
+      </w:r>
+      <w:r>
+        <w:t xml:space="preserve"> no destination register input. The register file outputs the contents stored in the specified registers. The register file has two control signals: regw and ris. Regw is the signal for register writing. If it is turned on the value output by the main ALU is stored in the main register. If it is off writing to the main register is disabled. Ris is the signal for choosing whether the output from the ALU or the </w:t>
+      </w:r>
+      <w:r>
+        <w:t xml:space="preserve">sign extended </w:t>
+      </w:r>
+      <w:r>
+        <w:t xml:space="preserve">immediate value is written to the main register. </w:t>
+      </w:r>
+    </w:p>
+    <w:p>
+      <w:pPr>
+        <w:spacing w:after="0" w:line="480" w:lineRule="auto"/>
+        <w:contextualSpacing/>
+      </w:pPr>
+      <w:r>
+        <w:rPr>
+          <w:b/>
+        </w:rPr>
+        <w:t>ALUinA, ALUinB:</w:t>
+      </w:r>
+      <w:r>
+        <w:t xml:space="preserve"> These are both registers that take the output from the register file to store the values between cycles and then out</w:t>
+      </w:r>
+      <w:bookmarkStart w:id="0" w:name="_GoBack"/>
+      <w:bookmarkEnd w:id="0"/>
+      <w:r>
+        <w:t>put those values to the ALU.</w:t>
+      </w:r>
+    </w:p>
+    <w:p>
+      <w:pPr>
+        <w:spacing w:after="0" w:line="480" w:lineRule="auto"/>
+        <w:contextualSpacing/>
+      </w:pPr>
+      <w:r>
+        <w:rPr>
+          <w:b/>
+        </w:rPr>
+        <w:t xml:space="preserve">ALU Main: </w:t>
+      </w:r>
+      <w:r>
+        <w:t xml:space="preserve">ALU Main is the main ALU in the processor. </w:t>
+      </w:r>
+      <w:r>
+        <w:t xml:space="preserve">The </w:t>
+      </w:r>
+      <w:r>
+        <w:t xml:space="preserve">values stored in ALUinA, </w:t>
+      </w:r>
+      <w:r>
+        <w:t xml:space="preserve">ALUinB, the sign extended immediate value, </w:t>
       </w:r>
     </w:p>
     <w:sectPr>

</xml_diff>